<commit_message>
Still have some work to do
</commit_message>
<xml_diff>
--- a/story.docx
+++ b/story.docx
@@ -7,7 +7,22 @@
         <w:pStyle w:val="Heading1"/>
       </w:pPr>
       <w:r>
-        <w:t>Monday, 3/4/2024</w:t>
+        <w:t xml:space="preserve">Monday, </w:t>
+      </w:r>
+      <w:r>
+        <w:t>April 8</w:t>
+      </w:r>
+      <w:r>
+        <w:rPr>
+          <w:vertAlign w:val="superscript"/>
+        </w:rPr>
+        <w:t>th</w:t>
+      </w:r>
+      <w:r>
+        <w:t xml:space="preserve">, </w:t>
+      </w:r>
+      <w:r>
+        <w:t>2024</w:t>
       </w:r>
     </w:p>
     <w:p>
@@ -73,17 +88,47 @@
       </w:r>
     </w:p>
     <w:p>
+      <w:pPr>
+        <w:pBdr>
+          <w:bottom w:val="single" w:sz="6" w:space="1" w:color="auto"/>
+        </w:pBdr>
+      </w:pPr>
       <w:r>
         <w:t>“Yeah,” you respond softly.</w:t>
       </w:r>
     </w:p>
+    <w:p>
+      <w:pPr>
+        <w:pBdr>
+          <w:bottom w:val="single" w:sz="6" w:space="1" w:color="auto"/>
+        </w:pBdr>
+      </w:pPr>
+    </w:p>
     <w:p/>
     <w:p>
       <w:pPr>
         <w:pStyle w:val="Heading1"/>
       </w:pPr>
       <w:r>
-        <w:t>Tuesday, 3/5/2024</w:t>
+        <w:t xml:space="preserve">Tuesday, </w:t>
+      </w:r>
+      <w:r>
+        <w:t xml:space="preserve">April </w:t>
+      </w:r>
+      <w:r>
+        <w:t>9</w:t>
+      </w:r>
+      <w:r>
+        <w:rPr>
+          <w:vertAlign w:val="superscript"/>
+        </w:rPr>
+        <w:t>th</w:t>
+      </w:r>
+      <w:r>
+        <w:t xml:space="preserve">, </w:t>
+      </w:r>
+      <w:r>
+        <w:t>2024</w:t>
       </w:r>
       <w:r>
         <w:t xml:space="preserve"> </w:t>
@@ -140,11 +185,8 @@
     <w:p/>
     <w:p>
       <w:r>
-        <w:t xml:space="preserve">You stare blankly at an open spreadsheet document. You find it somewhat difficult to concentrate on your work. You have been feeling anxious lately. Your breathing </w:t>
-      </w:r>
-      <w:r>
         <w:lastRenderedPageBreak/>
-        <w:t xml:space="preserve">has been sharp and inconsistent, and everything seems somewhat surreal.  You ignore your anxiety and continue working. </w:t>
+        <w:t xml:space="preserve">You stare blankly at an open spreadsheet document. You find it somewhat difficult to concentrate on your work. You have been feeling anxious lately. Your breathing has been sharp and inconsistent, and everything seems somewhat surreal.  You ignore your anxiety and continue working. </w:t>
       </w:r>
     </w:p>
     <w:p/>
@@ -176,57 +218,6 @@
         <w:t>You [[Tell him you're fine]]</w:t>
       </w:r>
     </w:p>
-    <w:p/>
-    <w:p/>
-    <w:p>
-      <w:r>
-        <w:t xml:space="preserve"> </w:t>
-      </w:r>
-      <w:r>
-        <w:t xml:space="preserve">Confiding in your friend Linus, you tell him that you have felt irritable, disconnected, and anxious lately.  You tell him in confidence about your recent appointment with the psychologist, and your intent to get a psychiatric evaluation. </w:t>
-      </w:r>
-    </w:p>
-    <w:p/>
-    <w:p>
-      <w:r>
-        <w:t xml:space="preserve">Linus offers his support.  </w:t>
-      </w:r>
-    </w:p>
-    <w:p>
-      <w:r>
-        <w:t>"It's understandable that you've been</w:t>
-      </w:r>
-      <w:r>
-        <w:t xml:space="preserve"> stressed. Especially if [[Inga</w:t>
-      </w:r>
-      <w:r>
-        <w:t xml:space="preserve">]] has been in one of her moods again lately."  </w:t>
-      </w:r>
-    </w:p>
-    <w:p/>
-    <w:p>
-      <w:r>
-        <w:t>You finish up your discussion with Linus and head back to your desk. You notice a miss</w:t>
-      </w:r>
-      <w:r>
-        <w:t>ed call from your friend [[Eric</w:t>
-      </w:r>
-      <w:r>
-        <w:t xml:space="preserve">]] and think to yourself "it's probably not important, I'll talk to him some other time."  </w:t>
-      </w:r>
-    </w:p>
-    <w:p/>
-    <w:p>
-      <w:r>
-        <w:t>After working for a few more hours you deci</w:t>
-      </w:r>
-      <w:r>
-        <w:t>de it's time to [[call it a day</w:t>
-      </w:r>
-      <w:r>
-        <w:t>]]</w:t>
-      </w:r>
-    </w:p>
     <w:p>
       <w:pPr>
         <w:pBdr>
@@ -235,47 +226,134 @@
       </w:pPr>
     </w:p>
     <w:p/>
-    <w:p>
-      <w:r>
-        <w:t>You sit in bed and watch Netflix. You would norma</w:t>
-      </w:r>
-      <w:r>
-        <w:t>lly see your girlfriend [[Haley</w:t>
-      </w:r>
-      <w:r>
-        <w:t>]] tonight, but she's</w:t>
-      </w:r>
-      <w:r>
-        <w:t xml:space="preserve"> bartending and is quite busy. </w:t>
-      </w:r>
-      <w:r>
-        <w:t xml:space="preserve"> You feel indifferent about this. </w:t>
-      </w:r>
-    </w:p>
-    <w:p/>
-    <w:p>
-      <w:r>
-        <w:t>You continue watching a TV show until you begin to experience an unusual onset of frustration.</w:t>
-      </w:r>
-    </w:p>
-    <w:p/>
+    <w:p/>
+    <w:p>
+      <w:r>
+        <w:t xml:space="preserve"> </w:t>
+      </w:r>
+      <w:r>
+        <w:t xml:space="preserve">Confiding in your friend Linus, you tell him that you have felt irritable, disconnected, and anxious lately.  You tell him in confidence about your recent appointment with the psychologist, and your intent to get a psychiatric evaluation. </w:t>
+      </w:r>
+    </w:p>
+    <w:p/>
+    <w:p>
+      <w:r>
+        <w:t xml:space="preserve">Linus offers his support.  </w:t>
+      </w:r>
+    </w:p>
+    <w:p>
+      <w:r>
+        <w:t>"It's understandable that you've been</w:t>
+      </w:r>
+      <w:r>
+        <w:t xml:space="preserve"> stressed. Especially if [[Inga</w:t>
+      </w:r>
+      <w:r>
+        <w:t xml:space="preserve">]] has been in one of her moods again lately."  </w:t>
+      </w:r>
+    </w:p>
+    <w:p/>
+    <w:p>
+      <w:r>
+        <w:t>You finish up your discussion with Linus and head back to your desk. You notice a miss</w:t>
+      </w:r>
+      <w:r>
+        <w:t>ed call from your friend [[Eric</w:t>
+      </w:r>
+      <w:r>
+        <w:t xml:space="preserve">]] and think to yourself "it's probably not important, I'll talk to him some other time."  </w:t>
+      </w:r>
+    </w:p>
+    <w:p/>
+    <w:p>
+      <w:r>
+        <w:t>After working for a few more hours you deci</w:t>
+      </w:r>
+      <w:r>
+        <w:t>de it's time to [[call it a day</w:t>
+      </w:r>
+      <w:r>
+        <w:t>]]</w:t>
+      </w:r>
+    </w:p>
     <w:p>
       <w:pPr>
         <w:pBdr>
           <w:bottom w:val="single" w:sz="6" w:space="1" w:color="auto"/>
         </w:pBdr>
       </w:pPr>
+    </w:p>
+    <w:p/>
+    <w:p>
+      <w:r>
+        <w:t>You sit in bed and watch Netflix. You would norma</w:t>
+      </w:r>
+      <w:r>
+        <w:t>lly see your girlfriend [[Haley</w:t>
+      </w:r>
+      <w:r>
+        <w:t>]] tonight, but she's</w:t>
+      </w:r>
+      <w:r>
+        <w:t xml:space="preserve"> bartending and is quite busy. </w:t>
+      </w:r>
+      <w:r>
+        <w:t xml:space="preserve"> You feel indifferent about this. </w:t>
+      </w:r>
+    </w:p>
+    <w:p/>
+    <w:p>
+      <w:r>
+        <w:t>You continue watching a TV show until you begin to experience an unusual onset of frustration.</w:t>
+      </w:r>
+    </w:p>
+    <w:p/>
+    <w:p>
+      <w:pPr>
+        <w:pBdr>
+          <w:bottom w:val="single" w:sz="6" w:space="1" w:color="auto"/>
+        </w:pBdr>
+      </w:pPr>
       <w:r>
         <w:t>“This show is stupid,” you say to yourself, turning off the television. It’s only 9:30 but you don’t feel much like staying up. You head to bed, lying wakefully for an hour or two until you eventually drift into sleep.</w:t>
       </w:r>
     </w:p>
+    <w:p>
+      <w:pPr>
+        <w:pBdr>
+          <w:bottom w:val="single" w:sz="6" w:space="1" w:color="auto"/>
+        </w:pBdr>
+      </w:pPr>
+    </w:p>
+    <w:p/>
     <w:p/>
     <w:p>
       <w:pPr>
         <w:pStyle w:val="Heading1"/>
       </w:pPr>
       <w:r>
-        <w:t>Friday, 3/8/2014</w:t>
+        <w:t xml:space="preserve">Friday, </w:t>
+      </w:r>
+      <w:r>
+        <w:t>April 12</w:t>
+      </w:r>
+      <w:r>
+        <w:rPr>
+          <w:vertAlign w:val="superscript"/>
+        </w:rPr>
+        <w:t>th</w:t>
+      </w:r>
+      <w:r>
+        <w:t xml:space="preserve">, </w:t>
+      </w:r>
+      <w:r>
+        <w:t>20</w:t>
+      </w:r>
+      <w:r>
+        <w:t>2</w:t>
+      </w:r>
+      <w:r>
+        <w:t>4</w:t>
       </w:r>
     </w:p>
     <w:p>
@@ -310,7 +388,15 @@
     <w:p/>
     <w:p>
       <w:r>
-        <w:t xml:space="preserve">“Fridayyyyy!!!!! :) :)” the text reads. </w:t>
+        <w:t>“</w:t>
+      </w:r>
+      <w:proofErr w:type="spellStart"/>
+      <w:r>
+        <w:t>Fridayyyyy</w:t>
+      </w:r>
+      <w:proofErr w:type="spellEnd"/>
+      <w:r>
+        <w:t xml:space="preserve">!!!!! :) :)” the text reads. </w:t>
       </w:r>
     </w:p>
     <w:p/>
@@ -520,13 +606,28 @@
         <w:t>Saturday</w:t>
       </w:r>
       <w:r>
-        <w:t>, 3/</w:t>
-      </w:r>
-      <w:r>
-        <w:t>9</w:t>
-      </w:r>
-      <w:r>
-        <w:t>/2014</w:t>
+        <w:t xml:space="preserve">, </w:t>
+      </w:r>
+      <w:r>
+        <w:t>April 13</w:t>
+      </w:r>
+      <w:r>
+        <w:rPr>
+          <w:vertAlign w:val="superscript"/>
+        </w:rPr>
+        <w:t>th</w:t>
+      </w:r>
+      <w:r>
+        <w:t xml:space="preserve">, </w:t>
+      </w:r>
+      <w:r>
+        <w:t>20</w:t>
+      </w:r>
+      <w:r>
+        <w:t>2</w:t>
+      </w:r>
+      <w:r>
+        <w:t>4</w:t>
       </w:r>
     </w:p>
     <w:p>
@@ -615,16 +716,237 @@
     <w:p/>
     <w:p>
       <w:r>
-        <w:t>“What the fuck, Ken! We made plans to go today.”</w:t>
-      </w:r>
-    </w:p>
-    <w:p/>
-    <w:p>
-      <w:r>
-        <w:t xml:space="preserve">She exhales with frustration and walks out to your balcony </w:t>
+        <w:t>“What the fuck, Ken! We made plans to go today</w:t>
+      </w:r>
+      <w:r>
+        <w:t>,</w:t>
+      </w:r>
+      <w:r>
+        <w:t>”</w:t>
+      </w:r>
+      <w:r>
+        <w:t xml:space="preserve"> she says softly, with a look of disappointment.</w:t>
+      </w:r>
+    </w:p>
+    <w:p/>
+    <w:p>
+      <w:r>
+        <w:t>She exhales with frustratio</w:t>
+      </w:r>
+      <w:r>
+        <w:t>n and walks out to your balcony. You feel like an asshole, even though you feel your request was reasonable.</w:t>
+      </w:r>
+    </w:p>
+    <w:p/>
+    <w:p>
+      <w:r>
+        <w:t xml:space="preserve">The rest of your day consists of napping, wasting time on the Internet, and </w:t>
+      </w:r>
+      <w:r>
+        <w:t xml:space="preserve">a series of </w:t>
+      </w:r>
+      <w:r>
+        <w:t>curt exchanges with Haley.</w:t>
+      </w:r>
+      <w:r>
+        <w:t xml:space="preserve"> She leaves for work </w:t>
+      </w:r>
+      <w:r>
+        <w:t>at after dark</w:t>
+      </w:r>
+      <w:r>
+        <w:t xml:space="preserve">, and you go to bed shortly </w:t>
+      </w:r>
+      <w:r>
+        <w:t>after.</w:t>
+      </w:r>
+    </w:p>
+    <w:p>
+      <w:pPr>
+        <w:pBdr>
+          <w:bottom w:val="single" w:sz="6" w:space="1" w:color="auto"/>
+        </w:pBdr>
+      </w:pPr>
+    </w:p>
+    <w:p/>
+    <w:p>
+      <w:pPr>
+        <w:pStyle w:val="Heading1"/>
+      </w:pPr>
+      <w:r>
+        <w:t>Sunday, April 14</w:t>
+      </w:r>
+      <w:r>
+        <w:rPr>
+          <w:vertAlign w:val="superscript"/>
+        </w:rPr>
+        <w:t>th</w:t>
+      </w:r>
+      <w:r>
+        <w:t>, 2024</w:t>
+      </w:r>
+    </w:p>
+    <w:p>
+      <w:pPr>
+        <w:pStyle w:val="Heading2"/>
+      </w:pPr>
+      <w:r>
+        <w:t xml:space="preserve">V. </w:t>
+      </w:r>
+      <w:r>
+        <w:t>Substance</w:t>
+      </w:r>
+    </w:p>
+    <w:p/>
+    <w:p>
+      <w:r>
+        <w:t>After getting some rest, you feel a bit rejuvenated. As much as you enjoy spending time with Haley, she wears you out sometimes.</w:t>
+      </w:r>
+    </w:p>
+    <w:p/>
+    <w:p>
+      <w:r>
+        <w:t xml:space="preserve">Your friend Eric invited you to his </w:t>
+      </w:r>
+      <w:r>
+        <w:t xml:space="preserve">housewarming party. Since it’s going to be a small party, and you know everyone attending, you feel comfortable. </w:t>
+      </w:r>
+    </w:p>
+    <w:p/>
+    <w:p>
+      <w:r>
+        <w:t>It’s a</w:t>
+      </w:r>
+      <w:r>
+        <w:t xml:space="preserve"> breath of fresh air to see everyone’</w:t>
+      </w:r>
+      <w:r>
+        <w:t xml:space="preserve">s familiar faces again. </w:t>
+      </w:r>
+      <w:r>
+        <w:t>Conversation feels natural, and everybod</w:t>
+      </w:r>
+      <w:r>
+        <w:t xml:space="preserve">y seems to </w:t>
+      </w:r>
+      <w:r>
+        <w:t>be having a good time.</w:t>
+      </w:r>
+    </w:p>
+    <w:p/>
+    <w:p>
+      <w:r>
+        <w:t xml:space="preserve">After a couple of hours, it’s just you, Eric, and your friend </w:t>
+      </w:r>
+      <w:r>
+        <w:t>Sean. While talking, Eric nonchalantly reveals a small orange bottle from his desk drawer. He casually gives one to Sean, and the two of them swallow their pills. You aren’t exactly sure what it is.</w:t>
+      </w:r>
+    </w:p>
+    <w:p/>
+    <w:p>
+      <w:r>
+        <w:t>“Ken?”</w:t>
+      </w:r>
+    </w:p>
+    <w:p>
+      <w:r>
+        <w:t>Eric gesticulates towards you, inviting you to partake. You give him a puzzled look.</w:t>
+      </w:r>
+    </w:p>
+    <w:p/>
+    <w:p>
+      <w:r>
+        <w:t>“These are called ‘strangers.’ I get them from my psychiatrist. It’s really a nice way to relax in the evening.”</w:t>
+      </w:r>
+    </w:p>
+    <w:p/>
+    <w:p>
+      <w:r>
+        <w:t>You mention that you’ve scheduled an appointment with a psychiatrist in May and you’re having a tough time waiting. The three of you discuss work, stress, doctors, and a variety of other topics.</w:t>
+      </w:r>
+    </w:p>
+    <w:p/>
+    <w:p>
+      <w:r>
+        <w:t xml:space="preserve">The allure of immediate relief from the pill is tempting, but you respectfully </w:t>
+      </w:r>
+      <w:r>
+        <w:t>decline,</w:t>
+      </w:r>
+      <w:r>
+        <w:t xml:space="preserve"> as you </w:t>
+      </w:r>
+      <w:r>
+        <w:t>don’t know much about this substance and its effects</w:t>
+      </w:r>
+      <w:r>
+        <w:t>.</w:t>
+      </w:r>
+    </w:p>
+    <w:p/>
+    <w:p>
+      <w:r>
+        <w:t>“When did Eric get into taking pills?” you think to yourself.</w:t>
+      </w:r>
+      <w:r>
+        <w:t xml:space="preserve"> </w:t>
+      </w:r>
+    </w:p>
+    <w:p/>
+    <w:p>
+      <w:r>
+        <w:t xml:space="preserve">The party seems to have taken a strange turn, and you aren’t really comfortable with it. </w:t>
+      </w:r>
+      <w:r>
+        <w:t>Eric’s new form of “recreation”</w:t>
+      </w:r>
+      <w:r>
+        <w:t xml:space="preserve"> only reminds you how long you have to wait until a psychiatrist can see you.</w:t>
+      </w:r>
+      <w:r>
+        <w:t xml:space="preserve"> You feel somewhat apprehensive about taking meds, but realize that you will probably have to.</w:t>
+      </w:r>
+    </w:p>
+    <w:p/>
+    <w:p>
+      <w:r>
+        <w:t>The three of you watch a movie, and you decide to take off</w:t>
+      </w:r>
+      <w:r>
+        <w:t xml:space="preserve"> afterwards</w:t>
+      </w:r>
+      <w:r>
+        <w:t xml:space="preserve">. You say goodbye to Eric and Sean </w:t>
+      </w:r>
+      <w:r>
+        <w:t>then head back home.</w:t>
+      </w:r>
+    </w:p>
+    <w:p/>
+    <w:p>
+      <w:proofErr w:type="gramStart"/>
+      <w:r>
+        <w:t>You text with Haley a bit while watching the news, then head off to bed.</w:t>
+      </w:r>
+      <w:proofErr w:type="gramEnd"/>
+      <w:r>
+        <w:t xml:space="preserve"> As usual, you experience difficulty falling asleep. </w:t>
       </w:r>
       <w:bookmarkStart w:id="0" w:name="_GoBack"/>
       <w:bookmarkEnd w:id="0"/>
+    </w:p>
+    <w:p>
+      <w:pPr>
+        <w:pBdr>
+          <w:bottom w:val="single" w:sz="6" w:space="1" w:color="auto"/>
+        </w:pBdr>
+      </w:pPr>
+    </w:p>
+    <w:p/>
+    <w:p>
+      <w:r>
+        <w:t xml:space="preserve"> </w:t>
+      </w:r>
     </w:p>
     <w:sectPr>
       <w:pgSz w:w="12240" w:h="15840"/>

</xml_diff>

<commit_message>
so far so good
</commit_message>
<xml_diff>
--- a/story.docx
+++ b/story.docx
@@ -1241,6 +1241,560 @@
     <w:p>
       <w:r>
         <w:t>You ignore your intuition and lie patiently until you manage to fall asleep.</w:t>
+      </w:r>
+    </w:p>
+    <w:p>
+      <w:pPr>
+        <w:pBdr>
+          <w:bottom w:val="single" w:sz="6" w:space="1" w:color="auto"/>
+        </w:pBdr>
+      </w:pPr>
+    </w:p>
+    <w:p/>
+    <w:p>
+      <w:pPr>
+        <w:pStyle w:val="Heading1"/>
+      </w:pPr>
+      <w:r>
+        <w:t>Thursday, April 18</w:t>
+      </w:r>
+      <w:r>
+        <w:rPr>
+          <w:vertAlign w:val="superscript"/>
+        </w:rPr>
+        <w:t>th</w:t>
+      </w:r>
+      <w:r>
+        <w:t>, 2024</w:t>
+      </w:r>
+    </w:p>
+    <w:p>
+      <w:pPr>
+        <w:pStyle w:val="Heading2"/>
+      </w:pPr>
+      <w:r>
+        <w:t xml:space="preserve">VII. </w:t>
+      </w:r>
+      <w:r>
+        <w:t>Until the Dust Settles</w:t>
+      </w:r>
+    </w:p>
+    <w:p/>
+    <w:p>
+      <w:r>
+        <w:t>It’s time to go to work. You place your half-finished cereal bowl in the sink, and kiss Haley goodbye as she leaves. You have been up since 5:00, pacing quietly around your apartment. It bothers you that Haley seems so well rested and energetic all the time.</w:t>
+      </w:r>
+    </w:p>
+    <w:p/>
+    <w:p>
+      <w:r>
+        <w:t xml:space="preserve">You are absolutely sick of work. You have been shirking some of your responsibilities onto another co-workers, and have been disengaged from your colleagues. </w:t>
+      </w:r>
+    </w:p>
+    <w:p/>
+    <w:p>
+      <w:r>
+        <w:t>“I should have reconciled these accounts days ago…” you think to yourself. You are fully aware that you have not been performing adequately, but you just don’t care.</w:t>
+      </w:r>
+    </w:p>
+    <w:p/>
+    <w:p>
+      <w:r>
+        <w:t>Your worst fear becomes a reality. Inga approaches you.</w:t>
+      </w:r>
+    </w:p>
+    <w:p>
+      <w:r>
+        <w:t>“Ken, we need to talk about the Genelba contract. Let’s meet in 104</w:t>
+      </w:r>
+      <w:r>
+        <w:t xml:space="preserve"> at 9:30.</w:t>
+      </w:r>
+      <w:r>
+        <w:t>”</w:t>
+      </w:r>
+    </w:p>
+    <w:p>
+      <w:r>
+        <w:t>“Okay.”</w:t>
+      </w:r>
+    </w:p>
+    <w:p/>
+    <w:p>
+      <w:r>
+        <w:t>Your heart races. You know you’re going to be criticized. Inga is not diplomatic in her criticism, and you don’t always handle it well. Anxiety claws at you, placing its bitter stranglehold on your mind.</w:t>
+      </w:r>
+    </w:p>
+    <w:p>
+      <w:pPr>
+        <w:pBdr>
+          <w:bottom w:val="single" w:sz="6" w:space="1" w:color="auto"/>
+        </w:pBdr>
+      </w:pPr>
+    </w:p>
+    <w:p/>
+    <w:p>
+      <w:r>
+        <w:t>Inga sits down across from you. You are visibly anxious. As anticipated, Inga initiates a discussion about your lack of occupational involvement. She is unusually diplomatic today. She appears kind and speaks to you gingerly, even though you’ve been wasting space around the office for the past week and a half.</w:t>
+      </w:r>
+    </w:p>
+    <w:p/>
+    <w:p>
+      <w:r>
+        <w:t>“I am so fucked. I am SO fucked.” you tell yourself. Your breathing quickens. The corners of your eyes tear as you attempt to maintain your composure.</w:t>
+      </w:r>
+    </w:p>
+    <w:p/>
+    <w:p>
+      <w:r>
+        <w:t>“Is everything alright, Ken?”</w:t>
+      </w:r>
+    </w:p>
+    <w:p/>
+    <w:p>
+      <w:r>
+        <w:t>Inga has picked up on your emotional distress. She is surprisingly sympathetic. You explain your recent feelings. She nods and listens. Suddenly, the voice of intuition begins to speak.</w:t>
+      </w:r>
+    </w:p>
+    <w:p/>
+    <w:p>
+      <w:pPr>
+        <w:rPr>
+          <w:color w:val="008000"/>
+        </w:rPr>
+      </w:pPr>
+      <w:r>
+        <w:rPr>
+          <w:color w:val="008000"/>
+        </w:rPr>
+        <w:t>”You must tell her. Tell her that you’re done here.”</w:t>
+      </w:r>
+    </w:p>
+    <w:p>
+      <w:pPr>
+        <w:rPr>
+          <w:color w:val="008000"/>
+        </w:rPr>
+      </w:pPr>
+    </w:p>
+    <w:p>
+      <w:r>
+        <w:t>You want to “talk back” to your intuition, but it gets louder and clearer every day.</w:t>
+      </w:r>
+    </w:p>
+    <w:p/>
+    <w:p>
+      <w:r>
+        <w:t xml:space="preserve">You are paralyzed with fear, unsure how to proceed. Thankfully, Inga is sympathetic to your needs. </w:t>
+      </w:r>
+    </w:p>
+    <w:p/>
+    <w:p>
+      <w:r>
+        <w:t>“Listen, why don’t you take the rest of the week off? I can train Tanya to work on the Genelba contract until you get back.”</w:t>
+      </w:r>
+    </w:p>
+    <w:p/>
+    <w:p>
+      <w:r>
+        <w:t>You are taken aback by her willingness to accommodate you. It seems that Inga truly values you as a co-worker. As much as you want to leave and never come back, you tell her that you’ll be back Monday. You thank her profusely for her understanding.</w:t>
+      </w:r>
+    </w:p>
+    <w:p/>
+    <w:p>
+      <w:r>
+        <w:t>Inga embraces you.</w:t>
+      </w:r>
+    </w:p>
+    <w:p>
+      <w:r>
+        <w:t>“A lot of people don’t make it this far, Ken. You are doing fine. Just get some rest and we’ll pick up on Monday.”</w:t>
+      </w:r>
+    </w:p>
+    <w:p/>
+    <w:p>
+      <w:r>
+        <w:t xml:space="preserve">Her embrace means a lot to you. Inga is not normally </w:t>
+      </w:r>
+      <w:r>
+        <w:t xml:space="preserve">this tender and emotive. </w:t>
+      </w:r>
+      <w:r>
+        <w:t>Her managerial skills have improved a lot since you began working with her. You take a moment to realize that you have a strong bond with Inga through your work.</w:t>
+      </w:r>
+    </w:p>
+    <w:p/>
+    <w:p>
+      <w:r>
+        <w:t xml:space="preserve">As she walks back to her cubicle, you examine her figure. </w:t>
+      </w:r>
+      <w:r>
+        <w:t>She has been losing weight since her divorce. You wish you had the kind of drive and motivation Inga does.</w:t>
+      </w:r>
+    </w:p>
+    <w:p>
+      <w:pPr>
+        <w:pBdr>
+          <w:bottom w:val="single" w:sz="6" w:space="1" w:color="auto"/>
+        </w:pBdr>
+      </w:pPr>
+    </w:p>
+    <w:p/>
+    <w:p>
+      <w:r>
+        <w:t xml:space="preserve">As you drive back home, you can’t stop thinking </w:t>
+      </w:r>
+      <w:r>
+        <w:t>about what’s going to happen. Can you really keep this job? How are you going to explain to Haley why you’re not working? Why is Inga so nice all of a sudden?</w:t>
+      </w:r>
+    </w:p>
+    <w:p/>
+    <w:p>
+      <w:r>
+        <w:t xml:space="preserve">You don’t know how to handle all </w:t>
+      </w:r>
+      <w:r>
+        <w:t>of this leisure time you suddenly have</w:t>
+      </w:r>
+      <w:r>
+        <w:t>. It’s the middle of the day and you aren’t working. You thought you would feel better after going home, but you still feel uneasy.</w:t>
+      </w:r>
+    </w:p>
+    <w:p/>
+    <w:p>
+      <w:r>
+        <w:t xml:space="preserve">You pick up the novel you’ve been reading, and try to relax. </w:t>
+      </w:r>
+      <w:r>
+        <w:t>As you read, you take interest in a certain passage</w:t>
+      </w:r>
+      <w:r>
+        <w:t>:</w:t>
+      </w:r>
+    </w:p>
+    <w:p>
+      <w:pPr>
+        <w:ind w:left="720"/>
+      </w:pPr>
+    </w:p>
+    <w:p>
+      <w:pPr>
+        <w:ind w:left="720"/>
+        <w:jc w:val="center"/>
+        <w:rPr>
+          <w:i/>
+        </w:rPr>
+      </w:pPr>
+      <w:r>
+        <w:rPr>
+          <w:i/>
+        </w:rPr>
+        <w:t xml:space="preserve">The jailhouse dust does not bother me. I dance with </w:t>
+      </w:r>
+      <w:r>
+        <w:rPr>
+          <w:i/>
+        </w:rPr>
+        <w:t>the dust</w:t>
+      </w:r>
+      <w:r>
+        <w:rPr>
+          <w:i/>
+        </w:rPr>
+        <w:t xml:space="preserve"> every day. </w:t>
+      </w:r>
+    </w:p>
+    <w:p>
+      <w:pPr>
+        <w:ind w:left="720"/>
+        <w:jc w:val="center"/>
+        <w:rPr>
+          <w:i/>
+        </w:rPr>
+      </w:pPr>
+      <w:r>
+        <w:rPr>
+          <w:i/>
+        </w:rPr>
+        <w:t>It is my friend, my enemy, my lover.</w:t>
+      </w:r>
+    </w:p>
+    <w:p>
+      <w:pPr>
+        <w:ind w:left="720"/>
+        <w:jc w:val="center"/>
+        <w:rPr>
+          <w:i/>
+        </w:rPr>
+      </w:pPr>
+    </w:p>
+    <w:p>
+      <w:r>
+        <w:t xml:space="preserve">You feel strangely driven by this text. This passage seems nonsensical, but inspiring all the same. </w:t>
+      </w:r>
+      <w:r>
+        <w:t xml:space="preserve">Suddenly, you begin to feel a </w:t>
+      </w:r>
+      <w:r>
+        <w:t>surge of energy and motivation. You put the book down, stand and begin pacing.</w:t>
+      </w:r>
+    </w:p>
+    <w:p/>
+    <w:p>
+      <w:r>
+        <w:t>These words speak to a different part of you. Intuition takes hold again.</w:t>
+      </w:r>
+    </w:p>
+    <w:p/>
+    <w:p>
+      <w:pPr>
+        <w:rPr>
+          <w:color w:val="008000"/>
+        </w:rPr>
+      </w:pPr>
+      <w:r>
+        <w:rPr>
+          <w:color w:val="008000"/>
+        </w:rPr>
+        <w:t>“Go. You know you have work to do.”</w:t>
+      </w:r>
+    </w:p>
+    <w:p>
+      <w:pPr>
+        <w:rPr>
+          <w:color w:val="008000"/>
+        </w:rPr>
+      </w:pPr>
+    </w:p>
+    <w:p>
+      <w:r>
+        <w:t xml:space="preserve">You rush into your car and start the engine. Unsure where you’re going, you only know that you are about to depart for an important destination. </w:t>
+      </w:r>
+      <w:r>
+        <w:t>You feel a sense of purpose. You feel alive for the first time in ages.</w:t>
+      </w:r>
+    </w:p>
+    <w:p/>
+    <w:p>
+      <w:r>
+        <w:t>Your car roars out of the driveway, and you speed towards the freeway. You realize now that you are driving to Boulder, about forty miles away.</w:t>
+      </w:r>
+      <w:r>
+        <w:t xml:space="preserve"> It’s as if you are driven by </w:t>
+      </w:r>
+      <w:r>
+        <w:t>an unseen force.</w:t>
+      </w:r>
+    </w:p>
+    <w:p>
+      <w:pPr>
+        <w:pBdr>
+          <w:bottom w:val="single" w:sz="6" w:space="1" w:color="auto"/>
+        </w:pBdr>
+      </w:pPr>
+    </w:p>
+    <w:p/>
+    <w:p>
+      <w:r>
+        <w:t xml:space="preserve">Your mind continues racing. You can barely contain yourself as you exit the freeway. </w:t>
+      </w:r>
+      <w:r>
+        <w:t xml:space="preserve">As if by </w:t>
+      </w:r>
+      <w:r>
+        <w:t>instinct, you drive to the nearest mall and park. Entering the mall, you take pleasure in this feeling of aliveness.</w:t>
+      </w:r>
+    </w:p>
+    <w:p/>
+    <w:p>
+      <w:r>
+        <w:t>The mall enchants you.</w:t>
+      </w:r>
+      <w:r>
+        <w:t xml:space="preserve"> The incredible array of merchandise illuminates itself to you, drawing you inward.</w:t>
+      </w:r>
+      <w:r>
+        <w:t xml:space="preserve"> Impulsively, you begin to shop. You’ve needed to buy some things for a while.</w:t>
+      </w:r>
+    </w:p>
+    <w:p/>
+    <w:p>
+      <w:r>
+        <w:t>You purchase a new watch, some cologne, and several pairs of shoes. You run to your car to place the merchandise inside. Then you rush back in and repeat the process. You are drawn helplessly to the allure of buying.</w:t>
+      </w:r>
+    </w:p>
+    <w:p/>
+    <w:p>
+      <w:r>
+        <w:t>As you walk throughout the mall, you begin to notice the striking young women surrounding you. Everywhere you look, gorgeous women seem to abound. You think of Haley.</w:t>
+      </w:r>
+    </w:p>
+    <w:p/>
+    <w:p>
+      <w:r>
+        <w:t>You set down your shopping bags and pull out your phone. For the first time in a while, you initiate a text conversation with her.</w:t>
+      </w:r>
+    </w:p>
+    <w:p/>
+    <w:p>
+      <w:r>
+        <w:t>“What’s up?”</w:t>
+      </w:r>
+    </w:p>
+    <w:p>
+      <w:r>
+        <w:t>“I’m about to go to work. How was your day? Feeling any better?”</w:t>
+      </w:r>
+    </w:p>
+    <w:p>
+      <w:r>
+        <w:t>You are unsure how to respond. You figure it’s probably not a good idea to tell Haley about what happened at work yet.</w:t>
+      </w:r>
+    </w:p>
+    <w:p/>
+    <w:p>
+      <w:r>
+        <w:t>You feel euphoric, but slightly anxious. Anxious that the feeling will stop. You continue texting with Haley, and suddenly decide to make a bold move.</w:t>
+      </w:r>
+    </w:p>
+    <w:p/>
+    <w:p>
+      <w:r>
+        <w:t>You abruptly change the topic of your text conversation.</w:t>
+      </w:r>
+    </w:p>
+    <w:p>
+      <w:r>
+        <w:t>“I want you, now.”</w:t>
+      </w:r>
+    </w:p>
+    <w:p/>
+    <w:p>
+      <w:r>
+        <w:t>A few minutes pass, and there is no response. You’re having second thoughts about the text you just sent. Eventually, you receive a response.</w:t>
+      </w:r>
+    </w:p>
+    <w:p/>
+    <w:p>
+      <w:r>
+        <w:t>“</w:t>
+      </w:r>
+      <w:r>
+        <w:t xml:space="preserve">I was </w:t>
+      </w:r>
+      <w:r>
+        <w:t xml:space="preserve">just </w:t>
+      </w:r>
+      <w:r>
+        <w:t>thinking the same thing</w:t>
+      </w:r>
+      <w:r>
+        <w:t xml:space="preserve"> :) I’m not doing anything right now. You should come over!!”</w:t>
+      </w:r>
+    </w:p>
+    <w:p/>
+    <w:p>
+      <w:r>
+        <w:t xml:space="preserve">You are confused as to why you are suddenly “in the mood.” You haven’t </w:t>
+      </w:r>
+      <w:r>
+        <w:t>been very physical with Haley lately. The anticipation of seeing her delights you, and squelches your concerns about your mood change.</w:t>
+      </w:r>
+    </w:p>
+    <w:p/>
+    <w:p>
+      <w:r>
+        <w:t xml:space="preserve">Haley is confused when you explain that you’re at a shopping mall almost an hour away. </w:t>
+      </w:r>
+      <w:r>
+        <w:t>However, s</w:t>
+      </w:r>
+      <w:r>
+        <w:t>he</w:t>
+      </w:r>
+      <w:r>
+        <w:t xml:space="preserve"> seems more pleased than concerned about your recent mood change.</w:t>
+      </w:r>
+      <w:r>
+        <w:t xml:space="preserve"> </w:t>
+      </w:r>
+      <w:r>
+        <w:t>She probably hasn’t felt satisfied in a while.</w:t>
+      </w:r>
+    </w:p>
+    <w:p>
+      <w:pPr>
+        <w:pBdr>
+          <w:bottom w:val="single" w:sz="6" w:space="1" w:color="auto"/>
+        </w:pBdr>
+      </w:pPr>
+    </w:p>
+    <w:p>
+      <w:pPr>
+        <w:pBdr>
+          <w:bottom w:val="single" w:sz="6" w:space="1" w:color="auto"/>
+        </w:pBdr>
+      </w:pPr>
+      <w:r>
+        <w:t>You carry your shopping bags back to your car.</w:t>
+      </w:r>
+      <w:r>
+        <w:t xml:space="preserve"> You start the car and drive haphazardly back into town.</w:t>
+      </w:r>
+    </w:p>
+    <w:p>
+      <w:pPr>
+        <w:pBdr>
+          <w:bottom w:val="single" w:sz="6" w:space="1" w:color="auto"/>
+        </w:pBdr>
+      </w:pPr>
+    </w:p>
+    <w:p/>
+    <w:p>
+      <w:r>
+        <w:t xml:space="preserve">You wipe the sweat from your forehead, and then light a cigarette. </w:t>
+      </w:r>
+      <w:r>
+        <w:t xml:space="preserve">You’re not much of a smoker, but picked up some cigs </w:t>
+      </w:r>
+      <w:r>
+        <w:t>earlier while you were over by the wall.</w:t>
+      </w:r>
+    </w:p>
+    <w:p/>
+    <w:p>
+      <w:r>
+        <w:t>“Gimme one,” she says, clawing at your chest playfully.</w:t>
+      </w:r>
+    </w:p>
+    <w:p/>
+    <w:p>
+      <w:r>
+        <w:t xml:space="preserve">You </w:t>
+      </w:r>
+      <w:r>
+        <w:t xml:space="preserve">light her cigarette, and </w:t>
+      </w:r>
+      <w:r>
+        <w:t>decide to tell her about what happened at work. You were worried she might be upset, but she actually seems understanding and pleased</w:t>
+      </w:r>
+      <w:r>
+        <w:t xml:space="preserve"> with your recent change in demeanor</w:t>
+      </w:r>
+      <w:r>
+        <w:t>.</w:t>
+      </w:r>
+    </w:p>
+    <w:p/>
+    <w:p>
+      <w:r>
+        <w:t>After the two of you finish your cigarettes, you place your hand around her waste and pull her towards you.</w:t>
+      </w:r>
+    </w:p>
+    <w:p/>
+    <w:p>
+      <w:r>
+        <w:t>“Whoa, you want to go again?” she is surprised, almost disturbed, by your recent change in sex drive.</w:t>
       </w:r>
     </w:p>
     <w:p>

</xml_diff>

<commit_message>
word count is starting to get really big
</commit_message>
<xml_diff>
--- a/story.docx
+++ b/story.docx
@@ -1622,6 +1622,9 @@
       <w:r>
         <w:t>You purchase a new watch, some cologne, and several pairs of shoes. You run to your car to place the merchandise inside. Then you rush back in and repeat the process. You are drawn helplessly to the allure of buying.</w:t>
       </w:r>
+      <w:r>
+        <w:t xml:space="preserve"> Every time you swipe your credit card, a surge of excitement rushes through you.</w:t>
+      </w:r>
     </w:p>
     <w:p/>
     <w:p>
@@ -1680,6 +1683,9 @@
         <w:t>“</w:t>
       </w:r>
       <w:r>
+        <w:t xml:space="preserve">hah, </w:t>
+      </w:r>
+      <w:r>
         <w:t xml:space="preserve">I was </w:t>
       </w:r>
       <w:r>
@@ -1758,7 +1764,13 @@
         <w:t xml:space="preserve">You’re not much of a smoker, but picked up some cigs </w:t>
       </w:r>
       <w:r>
-        <w:t>earlier while you were over by the wall.</w:t>
+        <w:t xml:space="preserve">earlier while you were over by the </w:t>
+      </w:r>
+      <w:r>
+        <w:t>mall</w:t>
+      </w:r>
+      <w:r>
+        <w:t>.</w:t>
       </w:r>
     </w:p>
     <w:p/>
@@ -1766,6 +1778,9 @@
       <w:r>
         <w:t>“Gimme one,” she says, clawing at your chest playfully.</w:t>
       </w:r>
+      <w:r>
+        <w:t xml:space="preserve"> The two of you lay peacefully in her bed.</w:t>
+      </w:r>
     </w:p>
     <w:p/>
     <w:p>
@@ -1788,27 +1803,118 @@
     <w:p/>
     <w:p>
       <w:r>
-        <w:t>After the two of you finish your cigarettes, you place your hand around her waste and pull her towards you.</w:t>
-      </w:r>
-    </w:p>
-    <w:p/>
-    <w:p>
-      <w:r>
-        <w:t>“Whoa, you want to go again?” she is surprised, almost disturbed, by your recent change in sex drive.</w:t>
-      </w:r>
-    </w:p>
-    <w:p>
-      <w:pPr>
-        <w:pBdr>
-          <w:bottom w:val="single" w:sz="6" w:space="1" w:color="auto"/>
-        </w:pBdr>
-      </w:pPr>
-    </w:p>
-    <w:p/>
-    <w:p>
+        <w:t>After the two of you finish smoking</w:t>
+      </w:r>
+      <w:r>
+        <w:t>, you place your hand around her waste and pull her towards you.</w:t>
+      </w:r>
+    </w:p>
+    <w:p/>
+    <w:p>
+      <w:r>
+        <w:t>“Whoa</w:t>
+      </w:r>
+      <w:r>
+        <w:t>! You</w:t>
+      </w:r>
+      <w:r>
+        <w:t xml:space="preserve"> want to go again?” she is surprised, almost disturbed, by your recent change in sex drive.</w:t>
+      </w:r>
+    </w:p>
+    <w:p/>
+    <w:p>
+      <w:r>
+        <w:t>She explains that she’d rather wait until tomorrow. Though you feel unsatisfied, you realize that it’s now 1:00 in the morning. You’ve been up about 20 hours and realize that she’s right</w:t>
+      </w:r>
+      <w:r>
+        <w:t>.</w:t>
+      </w:r>
+    </w:p>
+    <w:p>
+      <w:pPr>
+        <w:pBdr>
+          <w:bottom w:val="single" w:sz="6" w:space="1" w:color="auto"/>
+        </w:pBdr>
+      </w:pPr>
+    </w:p>
+    <w:p/>
+    <w:p>
+      <w:pPr>
+        <w:pStyle w:val="Heading1"/>
+      </w:pPr>
+      <w:r>
+        <w:t>Friday</w:t>
+      </w:r>
+      <w:r>
+        <w:t>, April 1</w:t>
+      </w:r>
+      <w:r>
+        <w:t>9</w:t>
+      </w:r>
+      <w:r>
+        <w:rPr>
+          <w:vertAlign w:val="superscript"/>
+        </w:rPr>
+        <w:t>th</w:t>
+      </w:r>
+      <w:r>
+        <w:t>, 2024</w:t>
+      </w:r>
+    </w:p>
+    <w:p>
+      <w:pPr>
+        <w:pStyle w:val="Heading2"/>
+      </w:pPr>
+      <w:r>
+        <w:t>VII</w:t>
+      </w:r>
+      <w:r>
+        <w:t>I</w:t>
+      </w:r>
+      <w:r>
+        <w:t xml:space="preserve">. </w:t>
+      </w:r>
+      <w:r>
+        <w:t>Stepping Stones</w:t>
+      </w:r>
+    </w:p>
+    <w:p/>
+    <w:p>
+      <w:r>
+        <w:t>After a couple hours of trying to sleep, you decide it was a waste of time.</w:t>
+      </w:r>
+      <w:r>
+        <w:t xml:space="preserve"> </w:t>
+      </w:r>
+      <w:r>
+        <w:t xml:space="preserve">You are enjoying your recent new burst of energy. </w:t>
+      </w:r>
+      <w:r>
+        <w:t>You haven’t thought about your upcoming psychiatrist appointment. Now you feel as though you probably don’t even need to go.</w:t>
+      </w:r>
+    </w:p>
+    <w:p/>
+    <w:p>
+      <w:r>
+        <w:t xml:space="preserve">While your girlfriend was sleeping, you’ve written nine pages of a short story you’ve been working on, </w:t>
+      </w:r>
+      <w:r>
+        <w:t>learned</w:t>
+      </w:r>
       <w:bookmarkStart w:id="0" w:name="_GoBack"/>
       <w:bookmarkEnd w:id="0"/>
-    </w:p>
+      <w:r>
+        <w:t xml:space="preserve"> a few </w:t>
+      </w:r>
+      <w:r>
+        <w:t xml:space="preserve">dozen new words </w:t>
+      </w:r>
+      <w:r>
+        <w:t>in Spanish, and ordered some things from Amazon.</w:t>
+      </w:r>
+    </w:p>
+    <w:p/>
+    <w:p/>
     <w:sectPr>
       <w:pgSz w:w="12240" w:h="15840"/>
       <w:pgMar w:top="1440" w:right="1800" w:bottom="1440" w:left="1800" w:header="720" w:footer="720" w:gutter="0"/>

</xml_diff>